<commit_message>
Fixed adding in report form and added hours counting
</commit_message>
<xml_diff>
--- a/resources/documents/report.docx
+++ b/resources/documents/report.docx
@@ -170,45 +170,297 @@
         <w:rPr>
           <w:lang w:val="en-US"/>
         </w:rPr>
-        <w:t>${</w:t>
-      </w:r>
-      <w:proofErr w:type="spellStart"/>
-      <w:r>
-        <w:rPr>
-          <w:lang w:val="en-US"/>
-        </w:rPr>
-        <w:t>table_after</w:t>
-      </w:r>
-      <w:proofErr w:type="spellEnd"/>
-      <w:r>
-        <w:rPr>
-          <w:lang w:val="en-US"/>
-        </w:rPr>
-        <w:t>}</w:t>
+        <w:t>${table_after}</w:t>
       </w:r>
     </w:p>
     <w:p>
       <w:pPr>
         <w:ind w:firstLine="0"/>
         <w:rPr>
+          <w:sz w:val="24"/>
+          <w:szCs w:val="24"/>
           <w:lang w:val="en-US"/>
         </w:rPr>
       </w:pPr>
       <w:r>
         <w:rPr>
+          <w:sz w:val="24"/>
+          <w:szCs w:val="24"/>
+          <w:lang w:val="ru-RU"/>
+        </w:rPr>
+        <w:t>Утверждаю</w:t>
+      </w:r>
+      <w:r>
+        <w:rPr>
+          <w:sz w:val="24"/>
+          <w:szCs w:val="24"/>
           <w:lang w:val="en-US"/>
         </w:rPr>
-        <w:t>${/table</w:t>
+        <w:t>:</w:t>
+      </w:r>
+    </w:p>
+    <w:tbl>
+      <w:tblPr>
+        <w:tblStyle w:val="a3"/>
+        <w:tblW w:w="0" w:type="auto"/>
+        <w:tblBorders>
+          <w:top w:val="none" w:sz="0" w:space="0" w:color="auto"/>
+          <w:left w:val="none" w:sz="0" w:space="0" w:color="auto"/>
+          <w:bottom w:val="none" w:sz="0" w:space="0" w:color="auto"/>
+          <w:right w:val="none" w:sz="0" w:space="0" w:color="auto"/>
+          <w:insideH w:val="none" w:sz="0" w:space="0" w:color="auto"/>
+          <w:insideV w:val="none" w:sz="0" w:space="0" w:color="auto"/>
+        </w:tblBorders>
+        <w:tblLayout w:type="fixed"/>
+        <w:tblLook w:val="04A0" w:firstRow="1" w:lastRow="0" w:firstColumn="1" w:lastColumn="0" w:noHBand="0" w:noVBand="1"/>
+      </w:tblPr>
+      <w:tblGrid>
+        <w:gridCol w:w="1980"/>
+        <w:gridCol w:w="992"/>
+        <w:gridCol w:w="3827"/>
+        <w:gridCol w:w="3657"/>
+      </w:tblGrid>
+      <w:tr>
+        <w:tc>
+          <w:tcPr>
+            <w:tcW w:w="1980" w:type="dxa"/>
+            <w:tcMar>
+              <w:left w:w="0" w:type="dxa"/>
+              <w:right w:w="0" w:type="dxa"/>
+            </w:tcMar>
+          </w:tcPr>
+          <w:p>
+            <w:pPr>
+              <w:ind w:firstLine="0"/>
+              <w:rPr>
+                <w:sz w:val="24"/>
+                <w:szCs w:val="24"/>
+                <w:lang w:val="ru-RU"/>
+              </w:rPr>
+            </w:pPr>
+            <w:r>
+              <w:rPr>
+                <w:sz w:val="24"/>
+                <w:szCs w:val="24"/>
+                <w:lang w:val="ru-RU"/>
+              </w:rPr>
+              <w:t>Количество часов</w:t>
+            </w:r>
+          </w:p>
+        </w:tc>
+        <w:tc>
+          <w:tcPr>
+            <w:tcW w:w="992" w:type="dxa"/>
+            <w:tcBorders>
+              <w:bottom w:val="single" w:sz="4" w:space="0" w:color="auto"/>
+            </w:tcBorders>
+            <w:tcMar>
+              <w:left w:w="0" w:type="dxa"/>
+              <w:right w:w="0" w:type="dxa"/>
+            </w:tcMar>
+          </w:tcPr>
+          <w:p>
+            <w:pPr>
+              <w:ind w:firstLine="0"/>
+              <w:jc w:val="center"/>
+              <w:rPr>
+                <w:sz w:val="24"/>
+                <w:szCs w:val="24"/>
+                <w:lang w:val="en-US"/>
+              </w:rPr>
+            </w:pPr>
+            <w:r>
+              <w:rPr>
+                <w:sz w:val="24"/>
+                <w:szCs w:val="24"/>
+                <w:lang w:val="en-US"/>
+              </w:rPr>
+              <w:t>${hours}</w:t>
+            </w:r>
+          </w:p>
+        </w:tc>
+        <w:tc>
+          <w:tcPr>
+            <w:tcW w:w="3827" w:type="dxa"/>
+            <w:tcMar>
+              <w:left w:w="0" w:type="dxa"/>
+              <w:right w:w="0" w:type="dxa"/>
+            </w:tcMar>
+          </w:tcPr>
+          <w:p>
+            <w:pPr>
+              <w:ind w:firstLine="0"/>
+              <w:rPr>
+                <w:sz w:val="24"/>
+                <w:szCs w:val="24"/>
+                <w:lang w:val="ru-RU"/>
+              </w:rPr>
+            </w:pPr>
+            <w:r>
+              <w:rPr>
+                <w:sz w:val="24"/>
+                <w:szCs w:val="24"/>
+                <w:lang w:val="ru-RU"/>
+              </w:rPr>
+              <w:t>Заместитель директора по УВР (ВР)</w:t>
+            </w:r>
+          </w:p>
+        </w:tc>
+        <w:tc>
+          <w:tcPr>
+            <w:tcW w:w="3657" w:type="dxa"/>
+            <w:tcBorders>
+              <w:bottom w:val="single" w:sz="4" w:space="0" w:color="auto"/>
+            </w:tcBorders>
+            <w:tcMar>
+              <w:left w:w="0" w:type="dxa"/>
+              <w:right w:w="0" w:type="dxa"/>
+            </w:tcMar>
+          </w:tcPr>
+          <w:p>
+            <w:pPr>
+              <w:ind w:firstLine="0"/>
+              <w:jc w:val="center"/>
+              <w:rPr>
+                <w:sz w:val="24"/>
+                <w:szCs w:val="24"/>
+                <w:lang w:val="ru-RU"/>
+              </w:rPr>
+            </w:pPr>
+          </w:p>
+        </w:tc>
+      </w:tr>
+      <w:tr>
+        <w:tc>
+          <w:tcPr>
+            <w:tcW w:w="1980" w:type="dxa"/>
+            <w:tcMar>
+              <w:left w:w="0" w:type="dxa"/>
+              <w:right w:w="0" w:type="dxa"/>
+            </w:tcMar>
+          </w:tcPr>
+          <w:p>
+            <w:pPr>
+              <w:ind w:firstLine="0"/>
+              <w:rPr>
+                <w:sz w:val="24"/>
+                <w:szCs w:val="24"/>
+                <w:lang w:val="ru-RU"/>
+              </w:rPr>
+            </w:pPr>
+          </w:p>
+        </w:tc>
+        <w:tc>
+          <w:tcPr>
+            <w:tcW w:w="992" w:type="dxa"/>
+            <w:tcBorders>
+              <w:top w:val="single" w:sz="4" w:space="0" w:color="auto"/>
+            </w:tcBorders>
+            <w:tcMar>
+              <w:left w:w="0" w:type="dxa"/>
+              <w:right w:w="0" w:type="dxa"/>
+            </w:tcMar>
+          </w:tcPr>
+          <w:p>
+            <w:pPr>
+              <w:ind w:firstLine="0"/>
+              <w:jc w:val="center"/>
+              <w:rPr>
+                <w:sz w:val="24"/>
+                <w:szCs w:val="24"/>
+                <w:lang w:val="ru-RU"/>
+              </w:rPr>
+            </w:pPr>
+          </w:p>
+        </w:tc>
+        <w:tc>
+          <w:tcPr>
+            <w:tcW w:w="3827" w:type="dxa"/>
+            <w:tcMar>
+              <w:left w:w="0" w:type="dxa"/>
+              <w:right w:w="0" w:type="dxa"/>
+            </w:tcMar>
+          </w:tcPr>
+          <w:p>
+            <w:pPr>
+              <w:ind w:firstLine="0"/>
+              <w:rPr>
+                <w:sz w:val="24"/>
+                <w:szCs w:val="24"/>
+                <w:lang w:val="ru-RU"/>
+              </w:rPr>
+            </w:pPr>
+          </w:p>
+        </w:tc>
+        <w:tc>
+          <w:tcPr>
+            <w:tcW w:w="3657" w:type="dxa"/>
+            <w:tcBorders>
+              <w:top w:val="single" w:sz="4" w:space="0" w:color="auto"/>
+            </w:tcBorders>
+            <w:tcMar>
+              <w:left w:w="0" w:type="dxa"/>
+              <w:right w:w="0" w:type="dxa"/>
+            </w:tcMar>
+          </w:tcPr>
+          <w:p>
+            <w:pPr>
+              <w:ind w:firstLine="0"/>
+              <w:jc w:val="center"/>
+              <w:rPr>
+                <w:sz w:val="24"/>
+                <w:szCs w:val="24"/>
+                <w:lang w:val="ru-RU"/>
+              </w:rPr>
+            </w:pPr>
+            <w:r>
+              <w:rPr>
+                <w:sz w:val="24"/>
+                <w:szCs w:val="24"/>
+                <w:lang w:val="ru-RU"/>
+              </w:rPr>
+              <w:t>(подпись)</w:t>
+            </w:r>
+          </w:p>
+        </w:tc>
+      </w:tr>
+    </w:tbl>
+    <w:p>
+      <w:pPr>
+        <w:ind w:firstLine="0"/>
+        <w:rPr>
+          <w:lang w:val="ru-RU"/>
+        </w:rPr>
+      </w:pPr>
+    </w:p>
+    <w:p>
+      <w:pPr>
+        <w:ind w:firstLine="0"/>
+        <w:rPr>
+          <w:lang w:val="ru-RU"/>
+        </w:rPr>
+      </w:pPr>
+      <w:r>
+        <w:rPr>
+          <w:lang w:val="ru-RU"/>
+        </w:rPr>
+        <w:t>${/</w:t>
       </w:r>
       <w:r>
         <w:rPr>
           <w:lang w:val="en-US"/>
         </w:rPr>
+        <w:t>table</w:t>
+      </w:r>
+      <w:r>
+        <w:rPr>
+          <w:lang w:val="en-US"/>
+        </w:rPr>
         <w:t>s</w:t>
       </w:r>
       <w:r>
         <w:rPr>
-          <w:lang w:val="en-US"/>
+          <w:lang w:val="ru-RU"/>
         </w:rPr>
         <w:t>}</w:t>
       </w:r>

</xml_diff>